<commit_message>
done with report-generation + added two use cases
</commit_message>
<xml_diff>
--- a/Rapport-relevant/Use case 1 - create project.docx
+++ b/Rapport-relevant/Use case 1 - create project.docx
@@ -9,8 +9,6 @@
       <w:r>
         <w:t>Use</w:t>
       </w:r>
-      <w:bookmarkStart w:id="0" w:name="_GoBack"/>
-      <w:bookmarkEnd w:id="0"/>
       <w:r>
         <w:t xml:space="preserve"> case #1</w:t>
       </w:r>
@@ -59,16 +57,8 @@
         <w:rPr>
           <w:b w:val="0"/>
         </w:rPr>
-        <w:t>: User (Developer</w:t>
-      </w:r>
-      <w:proofErr w:type="gramStart"/>
-      <w:r>
-        <w:rPr>
-          <w:b w:val="0"/>
-        </w:rPr>
-        <w:t>)</w:t>
-      </w:r>
-      <w:proofErr w:type="gramEnd"/>
+        <w:t>: User (Developer)</w:t>
+      </w:r>
       <w:r>
         <w:rPr>
           <w:b w:val="0"/>
@@ -94,26 +84,135 @@
         <w:t xml:space="preserve"> developer</w:t>
       </w:r>
       <w:r>
-        <w:t xml:space="preserve"> creates a new project in our timemanagement software.</w:t>
+        <w:t xml:space="preserve"> creates a new project in our time</w:t>
+      </w:r>
+      <w:r>
+        <w:t xml:space="preserve"> </w:t>
+      </w:r>
+      <w:r>
+        <w:t>management software</w:t>
+      </w:r>
+      <w:r>
+        <w:t xml:space="preserve"> with a name, a deadline and the amount of man hours dedicated to the project</w:t>
+      </w:r>
+      <w:r>
+        <w:t>,</w:t>
+      </w:r>
+      <w:r>
+        <w:t xml:space="preserve"> but assigns no project manager</w:t>
       </w:r>
     </w:p>
     <w:p>
       <w:pPr>
-        <w:pStyle w:val="Overskrift1"/>
-      </w:pPr>
-      <w:r>
-        <w:t>Alternative scenarios:</w:t>
+        <w:pStyle w:val="Listeafsnit"/>
+        <w:numPr>
+          <w:ilvl w:val="0"/>
+          <w:numId w:val="1"/>
+        </w:numPr>
+      </w:pPr>
+      <w:r>
+        <w:t>The project i</w:t>
+      </w:r>
+      <w:r>
+        <w:t>s added to the pool of projects</w:t>
       </w:r>
     </w:p>
     <w:p>
-      <w:r>
-        <w:t>One or more developers are al</w:t>
+      <w:pPr>
+        <w:pStyle w:val="Overskrift1"/>
+      </w:pPr>
+      <w:r>
+        <w:t>Alternative scenarios:</w:t>
       </w:r>
     </w:p>
     <w:p>
       <w:pPr>
         <w:pStyle w:val="Listeafsnit"/>
-      </w:pPr>
+        <w:numPr>
+          <w:ilvl w:val="0"/>
+          <w:numId w:val="3"/>
+        </w:numPr>
+      </w:pPr>
+      <w:r>
+        <w:t xml:space="preserve">The user forgets to fill </w:t>
+      </w:r>
+      <w:r>
+        <w:t>in</w:t>
+      </w:r>
+      <w:r>
+        <w:t xml:space="preserve"> one or more of the three mandatory fields (Name, deadline and amount of hours)</w:t>
+      </w:r>
+    </w:p>
+    <w:p>
+      <w:pPr>
+        <w:pStyle w:val="Listeafsnit"/>
+        <w:numPr>
+          <w:ilvl w:val="1"/>
+          <w:numId w:val="3"/>
+        </w:numPr>
+      </w:pPr>
+      <w:r>
+        <w:t xml:space="preserve">The user is prompted to fill </w:t>
+      </w:r>
+      <w:r>
+        <w:t>in</w:t>
+      </w:r>
+      <w:r>
+        <w:t xml:space="preserve"> all fields</w:t>
+      </w:r>
+    </w:p>
+    <w:p>
+      <w:pPr>
+        <w:pStyle w:val="Listeafsnit"/>
+        <w:numPr>
+          <w:ilvl w:val="0"/>
+          <w:numId w:val="3"/>
+        </w:numPr>
+      </w:pPr>
+      <w:r>
+        <w:t>The user inputs an invalid date</w:t>
+      </w:r>
+    </w:p>
+    <w:p>
+      <w:pPr>
+        <w:pStyle w:val="Listeafsnit"/>
+        <w:numPr>
+          <w:ilvl w:val="1"/>
+          <w:numId w:val="3"/>
+        </w:numPr>
+      </w:pPr>
+      <w:r>
+        <w:t xml:space="preserve">The user is prompted to </w:t>
+      </w:r>
+      <w:r>
+        <w:t>format the date correctly</w:t>
+      </w:r>
+    </w:p>
+    <w:p>
+      <w:pPr>
+        <w:pStyle w:val="Listeafsnit"/>
+        <w:numPr>
+          <w:ilvl w:val="0"/>
+          <w:numId w:val="3"/>
+        </w:numPr>
+      </w:pPr>
+      <w:r>
+        <w:t>The user assigns a manager right away</w:t>
+      </w:r>
+    </w:p>
+    <w:p>
+      <w:pPr>
+        <w:pStyle w:val="Listeafsnit"/>
+        <w:numPr>
+          <w:ilvl w:val="1"/>
+          <w:numId w:val="3"/>
+        </w:numPr>
+      </w:pPr>
+      <w:r>
+        <w:t>The new project also has a manager, besides the three mandatory fields</w:t>
+      </w:r>
+      <w:bookmarkStart w:id="0" w:name="_GoBack"/>
+      <w:bookmarkEnd w:id="0"/>
     </w:p>
     <w:sectPr>
       <w:pgSz w:w="12240" w:h="15840"/>
@@ -328,11 +427,103 @@
       </w:pPr>
     </w:lvl>
   </w:abstractNum>
+  <w:abstractNum w:abstractNumId="2">
+    <w:nsid w:val="407170E5"/>
+    <w:multiLevelType w:val="multilevel"/>
+    <w:tmpl w:val="0406001F"/>
+    <w:lvl w:ilvl="0">
+      <w:start w:val="1"/>
+      <w:numFmt w:val="decimal"/>
+      <w:lvlText w:val="%1."/>
+      <w:lvlJc w:val="left"/>
+      <w:pPr>
+        <w:ind w:left="360" w:hanging="360"/>
+      </w:pPr>
+      <w:rPr>
+        <w:rFonts w:hint="default"/>
+      </w:rPr>
+    </w:lvl>
+    <w:lvl w:ilvl="1">
+      <w:start w:val="1"/>
+      <w:numFmt w:val="decimal"/>
+      <w:lvlText w:val="%1.%2."/>
+      <w:lvlJc w:val="left"/>
+      <w:pPr>
+        <w:ind w:left="792" w:hanging="432"/>
+      </w:pPr>
+    </w:lvl>
+    <w:lvl w:ilvl="2">
+      <w:start w:val="1"/>
+      <w:numFmt w:val="decimal"/>
+      <w:lvlText w:val="%1.%2.%3."/>
+      <w:lvlJc w:val="left"/>
+      <w:pPr>
+        <w:ind w:left="1224" w:hanging="504"/>
+      </w:pPr>
+    </w:lvl>
+    <w:lvl w:ilvl="3">
+      <w:start w:val="1"/>
+      <w:numFmt w:val="decimal"/>
+      <w:lvlText w:val="%1.%2.%3.%4."/>
+      <w:lvlJc w:val="left"/>
+      <w:pPr>
+        <w:ind w:left="1728" w:hanging="648"/>
+      </w:pPr>
+    </w:lvl>
+    <w:lvl w:ilvl="4">
+      <w:start w:val="1"/>
+      <w:numFmt w:val="decimal"/>
+      <w:lvlText w:val="%1.%2.%3.%4.%5."/>
+      <w:lvlJc w:val="left"/>
+      <w:pPr>
+        <w:ind w:left="2232" w:hanging="792"/>
+      </w:pPr>
+    </w:lvl>
+    <w:lvl w:ilvl="5">
+      <w:start w:val="1"/>
+      <w:numFmt w:val="decimal"/>
+      <w:lvlText w:val="%1.%2.%3.%4.%5.%6."/>
+      <w:lvlJc w:val="left"/>
+      <w:pPr>
+        <w:ind w:left="2736" w:hanging="936"/>
+      </w:pPr>
+    </w:lvl>
+    <w:lvl w:ilvl="6">
+      <w:start w:val="1"/>
+      <w:numFmt w:val="decimal"/>
+      <w:lvlText w:val="%1.%2.%3.%4.%5.%6.%7."/>
+      <w:lvlJc w:val="left"/>
+      <w:pPr>
+        <w:ind w:left="3240" w:hanging="1080"/>
+      </w:pPr>
+    </w:lvl>
+    <w:lvl w:ilvl="7">
+      <w:start w:val="1"/>
+      <w:numFmt w:val="decimal"/>
+      <w:lvlText w:val="%1.%2.%3.%4.%5.%6.%7.%8."/>
+      <w:lvlJc w:val="left"/>
+      <w:pPr>
+        <w:ind w:left="3744" w:hanging="1224"/>
+      </w:pPr>
+    </w:lvl>
+    <w:lvl w:ilvl="8">
+      <w:start w:val="1"/>
+      <w:numFmt w:val="decimal"/>
+      <w:lvlText w:val="%1.%2.%3.%4.%5.%6.%7.%8.%9."/>
+      <w:lvlJc w:val="left"/>
+      <w:pPr>
+        <w:ind w:left="4320" w:hanging="1440"/>
+      </w:pPr>
+    </w:lvl>
+  </w:abstractNum>
   <w:num w:numId="1">
     <w:abstractNumId w:val="1"/>
   </w:num>
   <w:num w:numId="2">
     <w:abstractNumId w:val="0"/>
+  </w:num>
+  <w:num w:numId="3">
+    <w:abstractNumId w:val="2"/>
   </w:num>
 </w:numbering>
 </file>

</xml_diff>